<commit_message>
added new NMDS models and figures.
</commit_message>
<xml_diff>
--- a/writing/2.A. BLH GCA Potato RMA.docx
+++ b/writing/2.A. BLH GCA Potato RMA.docx
@@ -2264,7 +2264,23 @@
           <w:rFonts w:ascii="Times New Roman" w:hAnsi="Times New Roman"/>
           <w:sz w:val="24"/>
         </w:rPr>
-        <w:t xml:space="preserve">However, it is still relatively unknown which non-crop and crop hosts are most associated with particular pathogens. </w:t>
+        <w:t xml:space="preserve">However, it is still relatively unknown which non-crop and crop hosts are most associated with </w:t>
+      </w:r>
+      <w:proofErr w:type="gramStart"/>
+      <w:r>
+        <w:rPr>
+          <w:rFonts w:ascii="Times New Roman" w:hAnsi="Times New Roman"/>
+          <w:sz w:val="24"/>
+        </w:rPr>
+        <w:t>particular pathogens</w:t>
+      </w:r>
+      <w:proofErr w:type="gramEnd"/>
+      <w:r>
+        <w:rPr>
+          <w:rFonts w:ascii="Times New Roman" w:hAnsi="Times New Roman"/>
+          <w:sz w:val="24"/>
+        </w:rPr>
+        <w:t xml:space="preserve">. </w:t>
       </w:r>
       <w:r>
         <w:rPr>
@@ -2828,12 +2844,21 @@
         </w:rPr>
         <w:t xml:space="preserve"> </w:t>
       </w:r>
-      <w:r>
-        <w:rPr>
-          <w:rFonts w:ascii="Times New Roman" w:hAnsi="Times New Roman" w:cs="Times New Roman"/>
-          <w:sz w:val="24"/>
-        </w:rPr>
-        <w:t>disperse into summer crops</w:t>
+      <w:proofErr w:type="gramStart"/>
+      <w:r>
+        <w:rPr>
+          <w:rFonts w:ascii="Times New Roman" w:hAnsi="Times New Roman" w:cs="Times New Roman"/>
+          <w:sz w:val="24"/>
+        </w:rPr>
+        <w:t>disperse</w:t>
+      </w:r>
+      <w:proofErr w:type="gramEnd"/>
+      <w:r>
+        <w:rPr>
+          <w:rFonts w:ascii="Times New Roman" w:hAnsi="Times New Roman" w:cs="Times New Roman"/>
+          <w:sz w:val="24"/>
+        </w:rPr>
+        <w:t xml:space="preserve"> into summer crops</w:t>
       </w:r>
       <w:r>
         <w:rPr>
@@ -3112,7 +3137,23 @@
           <w:rFonts w:ascii="Times New Roman" w:hAnsi="Times New Roman" w:cs="Times New Roman"/>
           <w:sz w:val="24"/>
         </w:rPr>
-        <w:t xml:space="preserve">sites were at University </w:t>
+        <w:t xml:space="preserve">sites were at </w:t>
+      </w:r>
+      <w:proofErr w:type="gramStart"/>
+      <w:r>
+        <w:rPr>
+          <w:rFonts w:ascii="Times New Roman" w:hAnsi="Times New Roman" w:cs="Times New Roman"/>
+          <w:sz w:val="24"/>
+        </w:rPr>
+        <w:t>University</w:t>
+      </w:r>
+      <w:proofErr w:type="gramEnd"/>
+      <w:r>
+        <w:rPr>
+          <w:rFonts w:ascii="Times New Roman" w:hAnsi="Times New Roman" w:cs="Times New Roman"/>
+          <w:sz w:val="24"/>
+        </w:rPr>
+        <w:t xml:space="preserve"> </w:t>
       </w:r>
       <w:r>
         <w:rPr>
@@ -5835,7 +5876,23 @@
           <w:rFonts w:ascii="Times New Roman" w:hAnsi="Times New Roman" w:cs="Times New Roman"/>
           <w:sz w:val="24"/>
         </w:rPr>
-        <w:t xml:space="preserve">med by visualizing the approximately 520-bp PCR products under UV light on a 1% agarose gel stained with </w:t>
+        <w:t xml:space="preserve">med by visualizing </w:t>
+      </w:r>
+      <w:proofErr w:type="gramStart"/>
+      <w:r>
+        <w:rPr>
+          <w:rFonts w:ascii="Times New Roman" w:hAnsi="Times New Roman" w:cs="Times New Roman"/>
+          <w:sz w:val="24"/>
+        </w:rPr>
+        <w:t>the approximately</w:t>
+      </w:r>
+      <w:proofErr w:type="gramEnd"/>
+      <w:r>
+        <w:rPr>
+          <w:rFonts w:ascii="Times New Roman" w:hAnsi="Times New Roman" w:cs="Times New Roman"/>
+          <w:sz w:val="24"/>
+        </w:rPr>
+        <w:t xml:space="preserve"> 520-bp PCR products under UV light on a 1% agarose gel stained with </w:t>
       </w:r>
       <w:proofErr w:type="spellStart"/>
       <w:r>
@@ -6046,7 +6103,27 @@
           <w:iCs/>
           <w:sz w:val="24"/>
         </w:rPr>
-        <w:t xml:space="preserve">S. citri </w:t>
+        <w:t xml:space="preserve">S. </w:t>
+      </w:r>
+      <w:proofErr w:type="gramStart"/>
+      <w:r>
+        <w:rPr>
+          <w:rFonts w:ascii="Times New Roman" w:hAnsi="Times New Roman" w:cs="Times New Roman"/>
+          <w:i/>
+          <w:iCs/>
+          <w:sz w:val="24"/>
+        </w:rPr>
+        <w:t>citri</w:t>
+      </w:r>
+      <w:proofErr w:type="gramEnd"/>
+      <w:r>
+        <w:rPr>
+          <w:rFonts w:ascii="Times New Roman" w:hAnsi="Times New Roman" w:cs="Times New Roman"/>
+          <w:i/>
+          <w:iCs/>
+          <w:sz w:val="24"/>
+        </w:rPr>
+        <w:t xml:space="preserve"> </w:t>
       </w:r>
       <w:r>
         <w:rPr>
@@ -6603,7 +6680,23 @@
           <w:rFonts w:ascii="Times New Roman" w:hAnsi="Times New Roman" w:cs="Times New Roman"/>
           <w:sz w:val="24"/>
         </w:rPr>
-        <w:t xml:space="preserve"> values are not reported, as they do not accurately reflect pathogen titers in insect tissues</w:t>
+        <w:t xml:space="preserve"> values are not reported, as they do not accurately reflect pathogen </w:t>
+      </w:r>
+      <w:proofErr w:type="gramStart"/>
+      <w:r>
+        <w:rPr>
+          <w:rFonts w:ascii="Times New Roman" w:hAnsi="Times New Roman" w:cs="Times New Roman"/>
+          <w:sz w:val="24"/>
+        </w:rPr>
+        <w:t>titers</w:t>
+      </w:r>
+      <w:proofErr w:type="gramEnd"/>
+      <w:r>
+        <w:rPr>
+          <w:rFonts w:ascii="Times New Roman" w:hAnsi="Times New Roman" w:cs="Times New Roman"/>
+          <w:sz w:val="24"/>
+        </w:rPr>
+        <w:t xml:space="preserve"> in insect tissues</w:t>
       </w:r>
       <w:ins w:id="84" w:author="Anderson, Riley Morgan" w:date="2025-05-14T10:50:00Z" w16du:dateUtc="2025-05-14T14:50:00Z">
         <w:r>
@@ -8620,86 +8713,84 @@
             <w:b/>
             <w:bCs/>
           </w:rPr>
-          <w:t xml:space="preserve"> were healthy, ###</w:t>
-        </w:r>
-      </w:ins>
-      <w:ins w:id="198" w:author="Anderson, Riley Morgan" w:date="2025-05-16T11:55:00Z" w16du:dateUtc="2025-05-16T15:55:00Z">
+          <w:t xml:space="preserve"> </w:t>
+        </w:r>
+        <w:proofErr w:type="gramStart"/>
         <w:r>
           <w:rPr>
             <w:b/>
             <w:bCs/>
           </w:rPr>
-          <w:t>5</w:t>
-        </w:r>
-      </w:ins>
-      <w:ins w:id="199" w:author="Anderson, Riley Morgan" w:date="2025-05-16T09:19:00Z" w16du:dateUtc="2025-05-16T13:19:00Z">
+          <w:t>were</w:t>
+        </w:r>
+        <w:proofErr w:type="gramEnd"/>
         <w:r>
           <w:rPr>
             <w:b/>
             <w:bCs/>
           </w:rPr>
-          <w:t xml:space="preserve"> wer</w:t>
-        </w:r>
-      </w:ins>
-      <w:ins w:id="200" w:author="Anderson, Riley Morgan" w:date="2025-05-16T09:20:00Z" w16du:dateUtc="2025-05-16T13:20:00Z">
+          <w:t xml:space="preserve"> healthy, ###</w:t>
+        </w:r>
+      </w:ins>
+      <w:ins w:id="198" w:author="Anderson, Riley Morgan" w:date="2025-05-16T11:55:00Z" w16du:dateUtc="2025-05-16T15:55:00Z">
         <w:r>
           <w:rPr>
             <w:b/>
             <w:bCs/>
           </w:rPr>
-          <w:t>e infected with BCTV, ###</w:t>
-        </w:r>
-      </w:ins>
-      <w:ins w:id="201" w:author="Anderson, Riley Morgan" w:date="2025-05-16T11:55:00Z" w16du:dateUtc="2025-05-16T15:55:00Z">
+          <w:t>5</w:t>
+        </w:r>
+      </w:ins>
+      <w:ins w:id="199" w:author="Anderson, Riley Morgan" w:date="2025-05-16T09:19:00Z" w16du:dateUtc="2025-05-16T13:19:00Z">
         <w:r>
           <w:rPr>
             <w:b/>
             <w:bCs/>
           </w:rPr>
-          <w:t>6</w:t>
-        </w:r>
-      </w:ins>
-      <w:ins w:id="202" w:author="Anderson, Riley Morgan" w:date="2025-05-16T09:20:00Z" w16du:dateUtc="2025-05-16T13:20:00Z">
+          <w:t xml:space="preserve"> wer</w:t>
+        </w:r>
+      </w:ins>
+      <w:ins w:id="200" w:author="Anderson, Riley Morgan" w:date="2025-05-16T09:20:00Z" w16du:dateUtc="2025-05-16T13:20:00Z">
         <w:r>
           <w:rPr>
             <w:b/>
             <w:bCs/>
           </w:rPr>
-          <w:t xml:space="preserve"> were infected with </w:t>
-        </w:r>
-        <w:proofErr w:type="spellStart"/>
+          <w:t>e infected with BCTV, ###</w:t>
+        </w:r>
+      </w:ins>
+      <w:ins w:id="201" w:author="Anderson, Riley Morgan" w:date="2025-05-16T11:55:00Z" w16du:dateUtc="2025-05-16T15:55:00Z">
         <w:r>
           <w:rPr>
             <w:b/>
             <w:bCs/>
           </w:rPr>
-          <w:t>CPt</w:t>
-        </w:r>
-        <w:proofErr w:type="spellEnd"/>
+          <w:t>6</w:t>
+        </w:r>
+      </w:ins>
+      <w:ins w:id="202" w:author="Anderson, Riley Morgan" w:date="2025-05-16T09:20:00Z" w16du:dateUtc="2025-05-16T13:20:00Z">
         <w:r>
           <w:rPr>
             <w:b/>
             <w:bCs/>
           </w:rPr>
-          <w:t>, and ###</w:t>
-        </w:r>
-      </w:ins>
-      <w:ins w:id="203" w:author="Anderson, Riley Morgan" w:date="2025-05-16T11:56:00Z" w16du:dateUtc="2025-05-16T15:56:00Z">
+          <w:t xml:space="preserve"> </w:t>
+        </w:r>
+        <w:proofErr w:type="gramStart"/>
         <w:r>
           <w:rPr>
             <w:b/>
             <w:bCs/>
           </w:rPr>
-          <w:t>7</w:t>
-        </w:r>
-      </w:ins>
-      <w:ins w:id="204" w:author="Anderson, Riley Morgan" w:date="2025-05-16T09:20:00Z" w16du:dateUtc="2025-05-16T13:20:00Z">
+          <w:t>were</w:t>
+        </w:r>
+        <w:proofErr w:type="gramEnd"/>
         <w:r>
           <w:rPr>
             <w:b/>
             <w:bCs/>
           </w:rPr>
-          <w:t xml:space="preserve"> were co-infected with BCTV and </w:t>
+          <w:t xml:space="preserve"> infected with </w:t>
         </w:r>
         <w:proofErr w:type="spellStart"/>
         <w:r>
@@ -8707,7 +8798,7 @@
             <w:b/>
             <w:bCs/>
           </w:rPr>
-          <w:t>CPt.</w:t>
+          <w:t>CPt</w:t>
         </w:r>
         <w:proofErr w:type="spellEnd"/>
         <w:r>
@@ -8715,118 +8806,116 @@
             <w:b/>
             <w:bCs/>
           </w:rPr>
-          <w:t xml:space="preserve"> </w:t>
-        </w:r>
-      </w:ins>
-      <w:ins w:id="205" w:author="Anderson, Riley Morgan" w:date="2025-05-16T09:21:00Z" w16du:dateUtc="2025-05-16T13:21:00Z">
+          <w:t>, and ###</w:t>
+        </w:r>
+      </w:ins>
+      <w:ins w:id="203" w:author="Anderson, Riley Morgan" w:date="2025-05-16T11:56:00Z" w16du:dateUtc="2025-05-16T15:56:00Z">
         <w:r>
           <w:rPr>
             <w:b/>
             <w:bCs/>
           </w:rPr>
-          <w:t>After removing likely erroneous barcoding identifications,</w:t>
-        </w:r>
-      </w:ins>
-      <w:ins w:id="206" w:author="Anderson, Riley Morgan" w:date="2025-05-16T09:24:00Z" w16du:dateUtc="2025-05-16T13:24:00Z">
+          <w:t>7</w:t>
+        </w:r>
+      </w:ins>
+      <w:ins w:id="204" w:author="Anderson, Riley Morgan" w:date="2025-05-16T09:20:00Z" w16du:dateUtc="2025-05-16T13:20:00Z">
         <w:r>
           <w:rPr>
             <w:b/>
             <w:bCs/>
           </w:rPr>
-          <w:t xml:space="preserve"> gut content analysis revealed (###</w:t>
-        </w:r>
-      </w:ins>
-      <w:ins w:id="207" w:author="Anderson, Riley Morgan" w:date="2025-05-16T11:56:00Z" w16du:dateUtc="2025-05-16T15:56:00Z">
+          <w:t xml:space="preserve"> were co-infected with BCTV and </w:t>
+        </w:r>
+        <w:proofErr w:type="spellStart"/>
         <w:r>
           <w:rPr>
             <w:b/>
             <w:bCs/>
           </w:rPr>
-          <w:t>8</w:t>
-        </w:r>
-      </w:ins>
-      <w:ins w:id="208" w:author="Anderson, Riley Morgan" w:date="2025-05-16T09:24:00Z" w16du:dateUtc="2025-05-16T13:24:00Z">
+          <w:t>CPt.</w:t>
+        </w:r>
+        <w:proofErr w:type="spellEnd"/>
         <w:r>
           <w:rPr>
             <w:b/>
             <w:bCs/>
           </w:rPr>
-          <w:t>) total plant hits, representing</w:t>
-        </w:r>
-      </w:ins>
-      <w:ins w:id="209" w:author="Anderson, Riley Morgan" w:date="2025-05-16T09:21:00Z" w16du:dateUtc="2025-05-16T13:21:00Z">
+          <w:t xml:space="preserve"> </w:t>
+        </w:r>
+      </w:ins>
+      <w:ins w:id="205" w:author="Anderson, Riley Morgan" w:date="2025-05-16T09:21:00Z" w16du:dateUtc="2025-05-16T13:21:00Z">
         <w:r>
           <w:rPr>
             <w:b/>
             <w:bCs/>
           </w:rPr>
-          <w:t xml:space="preserve"> </w:t>
-        </w:r>
-      </w:ins>
-      <w:ins w:id="210" w:author="Anderson, Riley Morgan" w:date="2025-05-16T09:22:00Z" w16du:dateUtc="2025-05-16T13:22:00Z">
+          <w:t>After removing likely erroneous barcoding identifications,</w:t>
+        </w:r>
+      </w:ins>
+      <w:ins w:id="206" w:author="Anderson, Riley Morgan" w:date="2025-05-16T09:24:00Z" w16du:dateUtc="2025-05-16T13:24:00Z">
         <w:r>
           <w:rPr>
             <w:b/>
             <w:bCs/>
           </w:rPr>
-          <w:t>###</w:t>
-        </w:r>
-      </w:ins>
-      <w:ins w:id="211" w:author="Anderson, Riley Morgan" w:date="2025-05-16T11:56:00Z" w16du:dateUtc="2025-05-16T15:56:00Z">
+          <w:t xml:space="preserve"> gut content analysis revealed (###</w:t>
+        </w:r>
+      </w:ins>
+      <w:ins w:id="207" w:author="Anderson, Riley Morgan" w:date="2025-05-16T11:56:00Z" w16du:dateUtc="2025-05-16T15:56:00Z">
         <w:r>
           <w:rPr>
             <w:b/>
             <w:bCs/>
           </w:rPr>
-          <w:t>9</w:t>
-        </w:r>
-      </w:ins>
-      <w:ins w:id="212" w:author="Anderson, Riley Morgan" w:date="2025-05-16T09:22:00Z" w16du:dateUtc="2025-05-16T13:22:00Z">
+          <w:t>8</w:t>
+        </w:r>
+      </w:ins>
+      <w:ins w:id="208" w:author="Anderson, Riley Morgan" w:date="2025-05-16T09:24:00Z" w16du:dateUtc="2025-05-16T13:24:00Z">
         <w:r>
           <w:rPr>
             <w:b/>
             <w:bCs/>
           </w:rPr>
-          <w:t xml:space="preserve"> plant species</w:t>
-        </w:r>
-      </w:ins>
-      <w:ins w:id="213" w:author="Anderson, Riley Morgan" w:date="2025-05-16T09:25:00Z" w16du:dateUtc="2025-05-16T13:25:00Z">
+          <w:t>) total plant hits, representing</w:t>
+        </w:r>
+      </w:ins>
+      <w:ins w:id="209" w:author="Anderson, Riley Morgan" w:date="2025-05-16T09:21:00Z" w16du:dateUtc="2025-05-16T13:21:00Z">
         <w:r>
           <w:rPr>
             <w:b/>
             <w:bCs/>
           </w:rPr>
-          <w:t>,</w:t>
-        </w:r>
-      </w:ins>
-      <w:ins w:id="214" w:author="Anderson, Riley Morgan" w:date="2025-05-16T09:22:00Z" w16du:dateUtc="2025-05-16T13:22:00Z">
+          <w:t xml:space="preserve"> </w:t>
+        </w:r>
+      </w:ins>
+      <w:ins w:id="210" w:author="Anderson, Riley Morgan" w:date="2025-05-16T09:22:00Z" w16du:dateUtc="2025-05-16T13:22:00Z">
         <w:r>
           <w:rPr>
             <w:b/>
             <w:bCs/>
           </w:rPr>
-          <w:t xml:space="preserve"> ###</w:t>
-        </w:r>
-      </w:ins>
-      <w:ins w:id="215" w:author="Anderson, Riley Morgan" w:date="2025-05-16T11:56:00Z" w16du:dateUtc="2025-05-16T15:56:00Z">
+          <w:t>###</w:t>
+        </w:r>
+      </w:ins>
+      <w:ins w:id="211" w:author="Anderson, Riley Morgan" w:date="2025-05-16T11:56:00Z" w16du:dateUtc="2025-05-16T15:56:00Z">
         <w:r>
           <w:rPr>
             <w:b/>
             <w:bCs/>
           </w:rPr>
-          <w:t>10</w:t>
-        </w:r>
-      </w:ins>
-      <w:ins w:id="216" w:author="Anderson, Riley Morgan" w:date="2025-05-16T09:22:00Z" w16du:dateUtc="2025-05-16T13:22:00Z">
+          <w:t>9</w:t>
+        </w:r>
+      </w:ins>
+      <w:ins w:id="212" w:author="Anderson, Riley Morgan" w:date="2025-05-16T09:22:00Z" w16du:dateUtc="2025-05-16T13:22:00Z">
         <w:r>
           <w:rPr>
             <w:b/>
             <w:bCs/>
           </w:rPr>
-          <w:t xml:space="preserve"> plant families</w:t>
-        </w:r>
-      </w:ins>
-      <w:ins w:id="217" w:author="Anderson, Riley Morgan" w:date="2025-05-16T09:25:00Z" w16du:dateUtc="2025-05-16T13:25:00Z">
+          <w:t xml:space="preserve"> plant species</w:t>
+        </w:r>
+      </w:ins>
+      <w:ins w:id="213" w:author="Anderson, Riley Morgan" w:date="2025-05-16T09:25:00Z" w16du:dateUtc="2025-05-16T13:25:00Z">
         <w:r>
           <w:rPr>
             <w:b/>
@@ -8835,49 +8924,101 @@
           <w:t>,</w:t>
         </w:r>
       </w:ins>
-      <w:ins w:id="218" w:author="Anderson, Riley Morgan" w:date="2025-05-16T09:23:00Z" w16du:dateUtc="2025-05-16T13:23:00Z">
+      <w:ins w:id="214" w:author="Anderson, Riley Morgan" w:date="2025-05-16T09:22:00Z" w16du:dateUtc="2025-05-16T13:22:00Z">
         <w:r>
           <w:rPr>
             <w:b/>
             <w:bCs/>
           </w:rPr>
-          <w:t xml:space="preserve"> and ###</w:t>
-        </w:r>
-      </w:ins>
-      <w:ins w:id="219" w:author="Anderson, Riley Morgan" w:date="2025-05-16T09:24:00Z" w16du:dateUtc="2025-05-16T13:24:00Z">
+          <w:t xml:space="preserve"> ###</w:t>
+        </w:r>
+      </w:ins>
+      <w:ins w:id="215" w:author="Anderson, Riley Morgan" w:date="2025-05-16T11:56:00Z" w16du:dateUtc="2025-05-16T15:56:00Z">
         <w:r>
           <w:rPr>
             <w:b/>
             <w:bCs/>
           </w:rPr>
-          <w:t>1</w:t>
-        </w:r>
-      </w:ins>
-      <w:ins w:id="220" w:author="Anderson, Riley Morgan" w:date="2025-05-16T11:56:00Z" w16du:dateUtc="2025-05-16T15:56:00Z">
+          <w:t>10</w:t>
+        </w:r>
+      </w:ins>
+      <w:ins w:id="216" w:author="Anderson, Riley Morgan" w:date="2025-05-16T09:22:00Z" w16du:dateUtc="2025-05-16T13:22:00Z">
         <w:r>
           <w:rPr>
             <w:b/>
             <w:bCs/>
           </w:rPr>
-          <w:t>1</w:t>
-        </w:r>
-      </w:ins>
-      <w:ins w:id="221" w:author="Anderson, Riley Morgan" w:date="2025-05-16T09:23:00Z" w16du:dateUtc="2025-05-16T13:23:00Z">
+          <w:t xml:space="preserve"> plant families</w:t>
+        </w:r>
+      </w:ins>
+      <w:ins w:id="217" w:author="Anderson, Riley Morgan" w:date="2025-05-16T09:25:00Z" w16du:dateUtc="2025-05-16T13:25:00Z">
         <w:r>
           <w:rPr>
             <w:b/>
             <w:bCs/>
           </w:rPr>
-          <w:t xml:space="preserve"> genera. The majority </w:t>
-        </w:r>
-      </w:ins>
-      <w:ins w:id="222" w:author="Anderson, Riley Morgan" w:date="2025-05-16T09:26:00Z" w16du:dateUtc="2025-05-16T13:26:00Z">
+          <w:t>,</w:t>
+        </w:r>
+      </w:ins>
+      <w:ins w:id="218" w:author="Anderson, Riley Morgan" w:date="2025-05-16T09:23:00Z" w16du:dateUtc="2025-05-16T13:23:00Z">
         <w:r>
           <w:rPr>
             <w:b/>
             <w:bCs/>
           </w:rPr>
-          <w:t xml:space="preserve">of hits </w:t>
+          <w:t xml:space="preserve"> and ###</w:t>
+        </w:r>
+      </w:ins>
+      <w:ins w:id="219" w:author="Anderson, Riley Morgan" w:date="2025-05-16T09:24:00Z" w16du:dateUtc="2025-05-16T13:24:00Z">
+        <w:r>
+          <w:rPr>
+            <w:b/>
+            <w:bCs/>
+          </w:rPr>
+          <w:t>1</w:t>
+        </w:r>
+      </w:ins>
+      <w:ins w:id="220" w:author="Anderson, Riley Morgan" w:date="2025-05-16T11:56:00Z" w16du:dateUtc="2025-05-16T15:56:00Z">
+        <w:r>
+          <w:rPr>
+            <w:b/>
+            <w:bCs/>
+          </w:rPr>
+          <w:t>1</w:t>
+        </w:r>
+      </w:ins>
+      <w:ins w:id="221" w:author="Anderson, Riley Morgan" w:date="2025-05-16T09:23:00Z" w16du:dateUtc="2025-05-16T13:23:00Z">
+        <w:r>
+          <w:rPr>
+            <w:b/>
+            <w:bCs/>
+          </w:rPr>
+          <w:t xml:space="preserve"> genera. </w:t>
+        </w:r>
+        <w:proofErr w:type="gramStart"/>
+        <w:r>
+          <w:rPr>
+            <w:b/>
+            <w:bCs/>
+          </w:rPr>
+          <w:t xml:space="preserve">The majority </w:t>
+        </w:r>
+      </w:ins>
+      <w:ins w:id="222" w:author="Anderson, Riley Morgan" w:date="2025-05-16T09:26:00Z" w16du:dateUtc="2025-05-16T13:26:00Z">
+        <w:r>
+          <w:rPr>
+            <w:b/>
+            <w:bCs/>
+          </w:rPr>
+          <w:t>of</w:t>
+        </w:r>
+        <w:proofErr w:type="gramEnd"/>
+        <w:r>
+          <w:rPr>
+            <w:b/>
+            <w:bCs/>
+          </w:rPr>
+          <w:t xml:space="preserve"> hits </w:t>
         </w:r>
       </w:ins>
       <w:ins w:id="223" w:author="Anderson, Riley Morgan" w:date="2025-05-16T09:23:00Z" w16du:dateUtc="2025-05-16T13:23:00Z">
@@ -9348,7 +9489,7 @@
         <w:contextualSpacing/>
         <w:textAlignment w:val="baseline"/>
         <w:rPr>
-          <w:ins w:id="254" w:author="Anderson, Riley Morgan" w:date="2025-05-16T09:12:00Z" w16du:dateUtc="2025-05-16T13:12:00Z"/>
+          <w:ins w:id="254" w:author="Anderson, Riley Morgan" w:date="2025-05-16T13:09:00Z" w16du:dateUtc="2025-05-16T17:09:00Z"/>
           <w:b/>
           <w:bCs/>
         </w:rPr>
@@ -9413,11 +9554,287 @@
         <w:contextualSpacing/>
         <w:textAlignment w:val="baseline"/>
         <w:rPr>
+          <w:ins w:id="256" w:author="Anderson, Riley Morgan" w:date="2025-05-16T13:10:00Z" w16du:dateUtc="2025-05-16T17:10:00Z"/>
           <w:b/>
           <w:bCs/>
         </w:rPr>
       </w:pPr>
-      <w:ins w:id="256" w:author="Anderson, Riley Morgan" w:date="2025-05-16T09:12:00Z" w16du:dateUtc="2025-05-16T13:12:00Z">
+      <w:ins w:id="257" w:author="Anderson, Riley Morgan" w:date="2025-05-16T13:09:00Z" w16du:dateUtc="2025-05-16T17:09:00Z">
+        <w:r>
+          <w:rPr>
+            <w:b/>
+            <w:bCs/>
+          </w:rPr>
+          <w:t xml:space="preserve">We should probably add another NMDS figure that shows the overlap in plant community for BCTV and </w:t>
+        </w:r>
+        <w:proofErr w:type="spellStart"/>
+        <w:r>
+          <w:rPr>
+            <w:b/>
+            <w:bCs/>
+          </w:rPr>
+          <w:t>CPt.</w:t>
+        </w:r>
+      </w:ins>
+      <w:proofErr w:type="spellEnd"/>
+      <w:ins w:id="258" w:author="Anderson, Riley Morgan" w:date="2025-05-16T13:10:00Z" w16du:dateUtc="2025-05-16T17:10:00Z">
+        <w:r>
+          <w:rPr>
+            <w:b/>
+            <w:bCs/>
+          </w:rPr>
+          <w:t xml:space="preserve"> I’ll work on adding this.</w:t>
+        </w:r>
+      </w:ins>
+    </w:p>
+    <w:p>
+      <w:pPr>
+        <w:pStyle w:val="paragraph"/>
+        <w:spacing w:before="0" w:beforeAutospacing="0" w:after="0" w:afterAutospacing="0" w:line="480" w:lineRule="auto"/>
+        <w:contextualSpacing/>
+        <w:textAlignment w:val="baseline"/>
+        <w:rPr>
+          <w:ins w:id="259" w:author="Anderson, Riley Morgan" w:date="2025-05-16T13:10:00Z" w16du:dateUtc="2025-05-16T17:10:00Z"/>
+          <w:b/>
+          <w:bCs/>
+        </w:rPr>
+      </w:pPr>
+    </w:p>
+    <w:p>
+      <w:pPr>
+        <w:pStyle w:val="paragraph"/>
+        <w:spacing w:before="0" w:beforeAutospacing="0" w:after="0" w:afterAutospacing="0" w:line="480" w:lineRule="auto"/>
+        <w:contextualSpacing/>
+        <w:textAlignment w:val="baseline"/>
+        <w:rPr>
+          <w:ins w:id="260" w:author="Anderson, Riley Morgan" w:date="2025-05-16T09:12:00Z" w16du:dateUtc="2025-05-16T13:12:00Z"/>
+          <w:b/>
+          <w:bCs/>
+        </w:rPr>
+      </w:pPr>
+      <w:ins w:id="261" w:author="Anderson, Riley Morgan" w:date="2025-05-16T13:10:00Z" w16du:dateUtc="2025-05-16T17:10:00Z">
+        <w:r>
+          <w:rPr>
+            <w:b/>
+            <w:bCs/>
+          </w:rPr>
+          <w:t>Gut content plant community composition var</w:t>
+        </w:r>
+      </w:ins>
+      <w:ins w:id="262" w:author="Anderson, Riley Morgan" w:date="2025-05-16T13:11:00Z" w16du:dateUtc="2025-05-16T17:11:00Z">
+        <w:r>
+          <w:rPr>
+            <w:b/>
+            <w:bCs/>
+          </w:rPr>
+          <w:t xml:space="preserve">ied significantly over </w:t>
+        </w:r>
+      </w:ins>
+      <w:ins w:id="263" w:author="Anderson, Riley Morgan" w:date="2025-05-16T13:13:00Z" w16du:dateUtc="2025-05-16T17:13:00Z">
+        <w:r>
+          <w:rPr>
+            <w:b/>
+            <w:bCs/>
+          </w:rPr>
+          <w:t>sampling date</w:t>
+        </w:r>
+      </w:ins>
+      <w:ins w:id="264" w:author="Anderson, Riley Morgan" w:date="2025-05-16T13:11:00Z" w16du:dateUtc="2025-05-16T17:11:00Z">
+        <w:r>
+          <w:rPr>
+            <w:b/>
+            <w:bCs/>
+          </w:rPr>
+          <w:t xml:space="preserve"> (</w:t>
+        </w:r>
+      </w:ins>
+      <w:ins w:id="265" w:author="Anderson, Riley Morgan" w:date="2025-05-16T13:12:00Z" w16du:dateUtc="2025-05-16T17:12:00Z">
+        <w:r>
+          <w:rPr>
+            <w:b/>
+            <w:bCs/>
+            <w:i/>
+            <w:iCs/>
+          </w:rPr>
+          <w:t>F</w:t>
+        </w:r>
+        <w:r>
+          <w:rPr>
+            <w:b/>
+            <w:bCs/>
+          </w:rPr>
+          <w:t xml:space="preserve"> = 19.89, </w:t>
+        </w:r>
+        <w:r>
+          <w:rPr>
+            <w:b/>
+            <w:bCs/>
+            <w:i/>
+            <w:iCs/>
+          </w:rPr>
+          <w:t>P</w:t>
+        </w:r>
+        <w:r>
+          <w:rPr>
+            <w:b/>
+            <w:bCs/>
+          </w:rPr>
+          <w:t xml:space="preserve"> &lt; 0.01, Adj. </w:t>
+        </w:r>
+      </w:ins>
+      <w:ins w:id="266" w:author="Anderson, Riley Morgan" w:date="2025-05-16T13:13:00Z" w16du:dateUtc="2025-05-16T17:13:00Z">
+        <w:r>
+          <w:rPr>
+            <w:b/>
+            <w:bCs/>
+            <w:i/>
+            <w:iCs/>
+          </w:rPr>
+          <w:t>R</w:t>
+        </w:r>
+        <w:r>
+          <w:rPr>
+            <w:b/>
+            <w:bCs/>
+            <w:vertAlign w:val="superscript"/>
+            <w:rPrChange w:id="267" w:author="Anderson, Riley Morgan" w:date="2025-05-16T13:13:00Z" w16du:dateUtc="2025-05-16T17:13:00Z">
+              <w:rPr>
+                <w:b/>
+                <w:bCs/>
+              </w:rPr>
+            </w:rPrChange>
+          </w:rPr>
+          <w:t>2</w:t>
+        </w:r>
+        <w:r>
+          <w:rPr>
+            <w:b/>
+            <w:bCs/>
+          </w:rPr>
+          <w:t xml:space="preserve"> = 0.25), however, this relationship was highly non-linear</w:t>
+        </w:r>
+      </w:ins>
+      <w:ins w:id="268" w:author="Anderson, Riley Morgan" w:date="2025-05-16T13:23:00Z" w16du:dateUtc="2025-05-16T17:23:00Z">
+        <w:r>
+          <w:rPr>
+            <w:b/>
+            <w:bCs/>
+          </w:rPr>
+          <w:t xml:space="preserve"> (Fig. 3)</w:t>
+        </w:r>
+      </w:ins>
+      <w:ins w:id="269" w:author="Anderson, Riley Morgan" w:date="2025-05-16T13:13:00Z" w16du:dateUtc="2025-05-16T17:13:00Z">
+        <w:r>
+          <w:rPr>
+            <w:b/>
+            <w:bCs/>
+          </w:rPr>
+          <w:t>.</w:t>
+        </w:r>
+      </w:ins>
+      <w:ins w:id="270" w:author="Anderson, Riley Morgan" w:date="2025-05-16T13:20:00Z" w16du:dateUtc="2025-05-16T17:20:00Z">
+        <w:r>
+          <w:rPr>
+            <w:b/>
+            <w:bCs/>
+          </w:rPr>
+          <w:t xml:space="preserve"> </w:t>
+        </w:r>
+      </w:ins>
+      <w:ins w:id="271" w:author="Anderson, Riley Morgan" w:date="2025-05-16T13:21:00Z" w16du:dateUtc="2025-05-16T17:21:00Z">
+        <w:r>
+          <w:rPr>
+            <w:b/>
+            <w:bCs/>
+          </w:rPr>
+          <w:t xml:space="preserve">Kernal density estimation provided complimentary results, in that peak detection in gut contents </w:t>
+        </w:r>
+      </w:ins>
+      <w:ins w:id="272" w:author="Anderson, Riley Morgan" w:date="2025-05-16T13:22:00Z" w16du:dateUtc="2025-05-16T17:22:00Z">
+        <w:r>
+          <w:rPr>
+            <w:b/>
+            <w:bCs/>
+          </w:rPr>
+          <w:t>generally favored non-crop weeds earlier in the season</w:t>
+        </w:r>
+      </w:ins>
+      <w:ins w:id="273" w:author="Anderson, Riley Morgan" w:date="2025-05-16T13:23:00Z" w16du:dateUtc="2025-05-16T17:23:00Z">
+        <w:r>
+          <w:rPr>
+            <w:b/>
+            <w:bCs/>
+          </w:rPr>
+          <w:t>, with crops detected slightly later in the season (Fig. 4)</w:t>
+        </w:r>
+      </w:ins>
+      <w:ins w:id="274" w:author="Anderson, Riley Morgan" w:date="2025-05-16T13:24:00Z" w16du:dateUtc="2025-05-16T17:24:00Z">
+        <w:r>
+          <w:rPr>
+            <w:b/>
+            <w:bCs/>
+          </w:rPr>
+          <w:t>. Importantly, density plots (Fig. 4) with large magnitude</w:t>
+        </w:r>
+      </w:ins>
+      <w:ins w:id="275" w:author="Anderson, Riley Morgan" w:date="2025-05-16T13:25:00Z" w16du:dateUtc="2025-05-16T17:25:00Z">
+        <w:r>
+          <w:rPr>
+            <w:b/>
+            <w:bCs/>
+          </w:rPr>
+          <w:t>s and multiple sharp peaks represent plants with low sample sizes</w:t>
+        </w:r>
+      </w:ins>
+      <w:ins w:id="276" w:author="Anderson, Riley Morgan" w:date="2025-05-16T13:26:00Z" w16du:dateUtc="2025-05-16T17:26:00Z">
+        <w:r>
+          <w:rPr>
+            <w:b/>
+            <w:bCs/>
+          </w:rPr>
+          <w:t xml:space="preserve">, making the true seasonal distribution in </w:t>
+        </w:r>
+        <w:r>
+          <w:rPr>
+            <w:b/>
+            <w:bCs/>
+            <w:i/>
+            <w:iCs/>
+          </w:rPr>
+          <w:t>N. ten</w:t>
+        </w:r>
+      </w:ins>
+      <w:ins w:id="277" w:author="Anderson, Riley Morgan" w:date="2025-05-16T13:27:00Z" w16du:dateUtc="2025-05-16T17:27:00Z">
+        <w:r>
+          <w:rPr>
+            <w:b/>
+            <w:bCs/>
+            <w:i/>
+            <w:iCs/>
+          </w:rPr>
+          <w:t>ellus</w:t>
+        </w:r>
+        <w:r>
+          <w:rPr>
+            <w:b/>
+            <w:bCs/>
+          </w:rPr>
+          <w:t xml:space="preserve"> guts uncertain.</w:t>
+        </w:r>
+      </w:ins>
+    </w:p>
+    <w:p>
+      <w:pPr>
+        <w:pStyle w:val="paragraph"/>
+        <w:spacing w:before="0" w:beforeAutospacing="0" w:after="0" w:afterAutospacing="0" w:line="480" w:lineRule="auto"/>
+        <w:contextualSpacing/>
+        <w:textAlignment w:val="baseline"/>
+        <w:rPr>
+          <w:b/>
+          <w:bCs/>
+        </w:rPr>
+      </w:pPr>
+      <w:ins w:id="278" w:author="Anderson, Riley Morgan" w:date="2025-05-16T09:12:00Z" w16du:dateUtc="2025-05-16T13:12:00Z">
         <w:r>
           <w:rPr>
             <w:b/>
@@ -9469,7 +9886,7 @@
           </w:drawing>
         </w:r>
       </w:ins>
-      <w:ins w:id="257" w:author="Anderson, Riley Morgan" w:date="2025-05-16T09:11:00Z" w16du:dateUtc="2025-05-16T13:11:00Z">
+      <w:ins w:id="279" w:author="Anderson, Riley Morgan" w:date="2025-05-16T09:11:00Z" w16du:dateUtc="2025-05-16T13:11:00Z">
         <w:r>
           <w:rPr>
             <w:b/>
@@ -9532,6 +9949,8 @@
           <w:noProof/>
         </w:rPr>
       </w:pPr>
+      <w:commentRangeStart w:id="280"/>
+      <w:commentRangeStart w:id="281"/>
       <w:r>
         <w:rPr>
           <w:noProof/>
@@ -9539,19 +9958,19 @@
         <w:lastRenderedPageBreak/>
         <w:t xml:space="preserve">The analysis confirmed a feeding preference for Amaranthaceae and </w:t>
       </w:r>
-      <w:commentRangeStart w:id="258"/>
+      <w:commentRangeStart w:id="282"/>
       <w:r>
         <w:rPr>
           <w:noProof/>
         </w:rPr>
         <w:t xml:space="preserve">Brassicaceae weed species, </w:t>
       </w:r>
-      <w:commentRangeEnd w:id="258"/>
+      <w:commentRangeEnd w:id="282"/>
       <w:r>
         <w:rPr>
           <w:rStyle w:val="CommentReference"/>
         </w:rPr>
-        <w:commentReference w:id="258"/>
+        <w:commentReference w:id="282"/>
       </w:r>
       <w:r>
         <w:rPr>
@@ -9559,8 +9978,8 @@
         </w:rPr>
         <w:t xml:space="preserve">particularly </w:t>
       </w:r>
-      <w:commentRangeStart w:id="259"/>
-      <w:commentRangeStart w:id="260"/>
+      <w:commentRangeStart w:id="283"/>
+      <w:commentRangeStart w:id="284"/>
       <w:r>
         <w:rPr>
           <w:i/>
@@ -9575,19 +9994,19 @@
         </w:rPr>
         <w:t xml:space="preserve"> spp. (Russian thistle</w:t>
       </w:r>
-      <w:commentRangeEnd w:id="259"/>
+      <w:commentRangeEnd w:id="283"/>
       <w:r>
         <w:rPr>
           <w:rStyle w:val="CommentReference"/>
         </w:rPr>
-        <w:commentReference w:id="259"/>
-      </w:r>
-      <w:commentRangeEnd w:id="260"/>
+        <w:commentReference w:id="283"/>
+      </w:r>
+      <w:commentRangeEnd w:id="284"/>
       <w:r>
         <w:rPr>
           <w:rStyle w:val="CommentReference"/>
         </w:rPr>
-        <w:commentReference w:id="260"/>
+        <w:commentReference w:id="284"/>
       </w:r>
       <w:r>
         <w:rPr>
@@ -9677,7 +10096,23 @@
         <w:rPr>
           <w:noProof/>
         </w:rPr>
-        <w:t xml:space="preserve"> spp. (kochia) (Figure 1). Notably, while over half of the </w:t>
+        <w:t xml:space="preserve"> spp. (kochia) (Figure 1). </w:t>
+      </w:r>
+      <w:commentRangeEnd w:id="280"/>
+      <w:r>
+        <w:rPr>
+          <w:rStyle w:val="CommentReference"/>
+          <w:rFonts w:asciiTheme="minorHAnsi" w:eastAsiaTheme="minorHAnsi" w:hAnsiTheme="minorHAnsi" w:cstheme="minorBidi"/>
+          <w:kern w:val="2"/>
+          <w14:ligatures w14:val="standardContextual"/>
+        </w:rPr>
+        <w:commentReference w:id="280"/>
+      </w:r>
+      <w:r>
+        <w:rPr>
+          <w:noProof/>
+        </w:rPr>
+        <w:t xml:space="preserve">Notably, while over half of the </w:t>
       </w:r>
       <w:r>
         <w:rPr>
@@ -9941,7 +10376,7 @@
         </w:rPr>
         <w:t xml:space="preserve">N. </w:t>
       </w:r>
-      <w:commentRangeStart w:id="261"/>
+      <w:commentRangeStart w:id="285"/>
       <w:r>
         <w:rPr>
           <w:i/>
@@ -10054,12 +10489,12 @@
         </w:rPr>
         <w:t xml:space="preserve"> </w:t>
       </w:r>
-      <w:commentRangeEnd w:id="261"/>
+      <w:commentRangeEnd w:id="285"/>
       <w:r>
         <w:rPr>
           <w:rStyle w:val="CommentReference"/>
         </w:rPr>
-        <w:commentReference w:id="261"/>
+        <w:commentReference w:id="285"/>
       </w:r>
       <w:r>
         <w:rPr>
@@ -10197,6 +10632,16 @@
           <w:noProof/>
         </w:rPr>
         <w:t>).</w:t>
+      </w:r>
+      <w:commentRangeEnd w:id="281"/>
+      <w:r>
+        <w:rPr>
+          <w:rStyle w:val="CommentReference"/>
+          <w:rFonts w:asciiTheme="minorHAnsi" w:eastAsiaTheme="minorHAnsi" w:hAnsiTheme="minorHAnsi" w:cstheme="minorBidi"/>
+          <w:kern w:val="2"/>
+          <w14:ligatures w14:val="standardContextual"/>
+        </w:rPr>
+        <w:commentReference w:id="281"/>
       </w:r>
     </w:p>
     <w:p>
@@ -10224,7 +10669,7 @@
           <w:sz w:val="24"/>
         </w:rPr>
       </w:pPr>
-      <w:commentRangeStart w:id="262"/>
+      <w:commentRangeStart w:id="286"/>
       <w:r>
         <w:rPr>
           <w:rFonts w:ascii="Times New Roman" w:hAnsi="Times New Roman" w:cs="Times New Roman"/>
@@ -10294,12 +10739,12 @@
         </w:rPr>
         <w:t>Add seasonal trends = mustards in spring</w:t>
       </w:r>
-      <w:commentRangeEnd w:id="262"/>
+      <w:commentRangeEnd w:id="286"/>
       <w:r>
         <w:rPr>
           <w:rStyle w:val="CommentReference"/>
         </w:rPr>
-        <w:commentReference w:id="262"/>
+        <w:commentReference w:id="286"/>
       </w:r>
     </w:p>
     <w:p>
@@ -10940,9 +11385,9 @@
           <w14:ligatures w14:val="none"/>
         </w:rPr>
       </w:pPr>
-      <w:commentRangeStart w:id="263"/>
-      <w:commentRangeStart w:id="264"/>
-      <w:commentRangeStart w:id="265"/>
+      <w:commentRangeStart w:id="287"/>
+      <w:commentRangeStart w:id="288"/>
+      <w:commentRangeStart w:id="289"/>
       <w:r>
         <w:rPr>
           <w:rFonts w:ascii="Times New Roman" w:hAnsi="Times New Roman" w:cs="Times New Roman"/>
@@ -11003,26 +11448,26 @@
         <w:lastRenderedPageBreak/>
         <w:t xml:space="preserve">findings support this </w:t>
       </w:r>
-      <w:commentRangeEnd w:id="263"/>
+      <w:commentRangeEnd w:id="287"/>
       <w:r>
         <w:rPr>
           <w:rStyle w:val="CommentReference"/>
         </w:rPr>
-        <w:commentReference w:id="263"/>
-      </w:r>
-      <w:commentRangeEnd w:id="264"/>
+        <w:commentReference w:id="287"/>
+      </w:r>
+      <w:commentRangeEnd w:id="288"/>
       <w:r>
         <w:rPr>
           <w:rStyle w:val="CommentReference"/>
         </w:rPr>
-        <w:commentReference w:id="264"/>
-      </w:r>
-      <w:commentRangeEnd w:id="265"/>
+        <w:commentReference w:id="288"/>
+      </w:r>
+      <w:commentRangeEnd w:id="289"/>
       <w:r>
         <w:rPr>
           <w:rStyle w:val="CommentReference"/>
         </w:rPr>
-        <w:commentReference w:id="265"/>
+        <w:commentReference w:id="289"/>
       </w:r>
       <w:r>
         <w:rPr>
@@ -11085,7 +11530,7 @@
         </w:rPr>
         <w:t xml:space="preserve"> having fewer plant species in their gut </w:t>
       </w:r>
-      <w:commentRangeStart w:id="266"/>
+      <w:commentRangeStart w:id="290"/>
       <w:r>
         <w:rPr>
           <w:rFonts w:ascii="Times New Roman" w:hAnsi="Times New Roman" w:cs="Times New Roman"/>
@@ -11167,12 +11612,12 @@
         </w:rPr>
         <w:t xml:space="preserve"> begin seeking shelter and identifying suitable overwintering hosts. This search for an overwintering host may drive more selective feeding behavior, potentially leading to a greater diversity of plants detected in gut content analyses.</w:t>
       </w:r>
-      <w:commentRangeEnd w:id="266"/>
+      <w:commentRangeEnd w:id="290"/>
       <w:r>
         <w:rPr>
           <w:rStyle w:val="CommentReference"/>
         </w:rPr>
-        <w:commentReference w:id="266"/>
+        <w:commentReference w:id="290"/>
       </w:r>
     </w:p>
     <w:p>
@@ -11887,7 +12332,7 @@
           <w14:ligatures w14:val="none"/>
         </w:rPr>
       </w:pPr>
-      <w:commentRangeStart w:id="267"/>
+      <w:commentRangeStart w:id="291"/>
       <w:r>
         <w:rPr>
           <w:rFonts w:ascii="Times New Roman" w:hAnsi="Times New Roman" w:cs="Times New Roman"/>
@@ -11942,12 +12387,12 @@
           </wp:inline>
         </w:drawing>
       </w:r>
-      <w:commentRangeEnd w:id="267"/>
+      <w:commentRangeEnd w:id="291"/>
       <w:r>
         <w:rPr>
           <w:rStyle w:val="CommentReference"/>
         </w:rPr>
-        <w:commentReference w:id="267"/>
+        <w:commentReference w:id="291"/>
       </w:r>
     </w:p>
     <w:p>
@@ -13594,7 +14039,7 @@
           <w:szCs w:val="24"/>
         </w:rPr>
       </w:pPr>
-      <w:bookmarkStart w:id="268" w:name="_Hlk197430431"/>
+      <w:bookmarkStart w:id="292" w:name="_Hlk197430431"/>
       <w:r>
         <w:rPr>
           <w:rFonts w:ascii="Times New Roman" w:hAnsi="Times New Roman" w:cs="Times New Roman"/>
@@ -13630,7 +14075,7 @@
         <w:t xml:space="preserve"> 10:53-61.</w:t>
       </w:r>
     </w:p>
-    <w:bookmarkEnd w:id="268"/>
+    <w:bookmarkEnd w:id="292"/>
     <w:p>
       <w:pPr>
         <w:spacing w:after="0" w:line="480" w:lineRule="auto"/>
@@ -13779,7 +14224,25 @@
           <w:sz w:val="24"/>
           <w:szCs w:val="24"/>
         </w:rPr>
-        <w:t>Gutiérrez-López, Rafael &amp; Bourret, Vincent &amp; Loiseau, Claire. (2020). Is Host Selection by Mosquitoes Driving Vector Specificity of Parasites? A Review on the Avian Malaria Model. Frontiers in Ecology and Evolution. 8. 569230. 10.3389/fevo.2020.569230.</w:t>
+        <w:t xml:space="preserve">Gutiérrez-López, Rafael &amp; Bourret, Vincent &amp; Loiseau, Claire. (2020). Is Host Selection by Mosquitoes Driving Vector Specificity of Parasites? A Review </w:t>
+      </w:r>
+      <w:proofErr w:type="gramStart"/>
+      <w:r>
+        <w:rPr>
+          <w:rFonts w:ascii="Times New Roman" w:hAnsi="Times New Roman" w:cs="Times New Roman"/>
+          <w:sz w:val="24"/>
+          <w:szCs w:val="24"/>
+        </w:rPr>
+        <w:t>on</w:t>
+      </w:r>
+      <w:proofErr w:type="gramEnd"/>
+      <w:r>
+        <w:rPr>
+          <w:rFonts w:ascii="Times New Roman" w:hAnsi="Times New Roman" w:cs="Times New Roman"/>
+          <w:sz w:val="24"/>
+          <w:szCs w:val="24"/>
+        </w:rPr>
+        <w:t xml:space="preserve"> the Avian Malaria Model. Frontiers in Ecology and Evolution. 8. 569230. 10.3389/fevo.2020.569230.</w:t>
       </w:r>
     </w:p>
     <w:p>
@@ -14110,7 +14573,7 @@
           <w:lang w:val="en"/>
         </w:rPr>
       </w:pPr>
-      <w:bookmarkStart w:id="269" w:name="_Hlk197430299"/>
+      <w:bookmarkStart w:id="293" w:name="_Hlk197430299"/>
       <w:r>
         <w:rPr>
           <w:rFonts w:ascii="Times New Roman" w:hAnsi="Times New Roman"/>
@@ -14439,7 +14902,7 @@
         <w:t xml:space="preserve">, 346-353. </w:t>
       </w:r>
     </w:p>
-    <w:bookmarkEnd w:id="269"/>
+    <w:bookmarkEnd w:id="293"/>
     <w:p>
       <w:pPr>
         <w:spacing w:after="0" w:line="480" w:lineRule="auto"/>
@@ -14873,30 +15336,40 @@
           <w:shd w:val="clear" w:color="auto" w:fill="FFFFFF"/>
         </w:rPr>
       </w:pPr>
+      <w:proofErr w:type="gramStart"/>
       <w:r>
         <w:rPr>
           <w:rFonts w:ascii="Times New Roman" w:hAnsi="Times New Roman" w:cs="Times New Roman"/>
           <w:color w:val="222222"/>
           <w:shd w:val="clear" w:color="auto" w:fill="FFFFFF"/>
         </w:rPr>
-        <w:t xml:space="preserve">Rafter MA, and Walter GH. 2020. Generalizing about generalists? A perspective on the role of pattern and process in investigating herbivorous insects that use multiple host species. </w:t>
-      </w:r>
-      <w:r>
-        <w:rPr>
-          <w:rFonts w:ascii="Times New Roman" w:hAnsi="Times New Roman" w:cs="Times New Roman"/>
-          <w:i/>
-          <w:iCs/>
+        <w:t>Rafter</w:t>
+      </w:r>
+      <w:proofErr w:type="gramEnd"/>
+      <w:r>
+        <w:rPr>
+          <w:rFonts w:ascii="Times New Roman" w:hAnsi="Times New Roman" w:cs="Times New Roman"/>
           <w:color w:val="222222"/>
           <w:shd w:val="clear" w:color="auto" w:fill="FFFFFF"/>
         </w:rPr>
-        <w:t>Arthropod Plant Interact</w:t>
-      </w:r>
-      <w:r>
-        <w:rPr>
-          <w:rFonts w:ascii="Times New Roman" w:hAnsi="Times New Roman" w:cs="Times New Roman"/>
+        <w:t xml:space="preserve"> MA, and Walter GH. 2020. Generalizing about generalists? A perspective on the role of pattern and process in investigating herbivorous insects that use multiple host species. </w:t>
+      </w:r>
+      <w:r>
+        <w:rPr>
+          <w:rFonts w:ascii="Times New Roman" w:hAnsi="Times New Roman" w:cs="Times New Roman"/>
+          <w:i/>
+          <w:iCs/>
           <w:color w:val="222222"/>
           <w:shd w:val="clear" w:color="auto" w:fill="FFFFFF"/>
         </w:rPr>
+        <w:t>Arthropod Plant Interact</w:t>
+      </w:r>
+      <w:r>
+        <w:rPr>
+          <w:rFonts w:ascii="Times New Roman" w:hAnsi="Times New Roman" w:cs="Times New Roman"/>
+          <w:color w:val="222222"/>
+          <w:shd w:val="clear" w:color="auto" w:fill="FFFFFF"/>
+        </w:rPr>
         <w:t>. 14:1–20.</w:t>
       </w:r>
     </w:p>
@@ -15462,7 +15935,7 @@
           <w:szCs w:val="24"/>
         </w:rPr>
       </w:pPr>
-      <w:bookmarkStart w:id="270" w:name="_Hlk197430335"/>
+      <w:bookmarkStart w:id="294" w:name="_Hlk197430335"/>
       <w:r>
         <w:rPr>
           <w:rFonts w:ascii="Times New Roman" w:hAnsi="Times New Roman" w:cs="Times New Roman"/>
@@ -15544,7 +16017,7 @@
         <w:t xml:space="preserve"> 103:4252–4257.</w:t>
       </w:r>
     </w:p>
-    <w:bookmarkEnd w:id="270"/>
+    <w:bookmarkEnd w:id="294"/>
     <w:p>
       <w:pPr>
         <w:spacing w:after="0" w:line="480" w:lineRule="auto"/>
@@ -16124,7 +16597,7 @@
       </w:r>
     </w:p>
   </w:comment>
-  <w:comment w:id="258" w:author="Wagstaff, Camille" w:date="2025-05-07T13:26:00Z" w:initials="CW">
+  <w:comment w:id="282" w:author="Wagstaff, Camille" w:date="2025-05-07T13:26:00Z" w:initials="CW">
     <w:p>
       <w:pPr>
         <w:pStyle w:val="CommentText"/>
@@ -16148,7 +16621,7 @@
       </w:r>
     </w:p>
   </w:comment>
-  <w:comment w:id="259" w:author="Wagstaff, Camille" w:date="2025-05-07T13:26:00Z" w:initials="CW">
+  <w:comment w:id="283" w:author="Wagstaff, Camille" w:date="2025-05-07T13:26:00Z" w:initials="CW">
     <w:p>
       <w:pPr>
         <w:pStyle w:val="CommentText"/>
@@ -16164,7 +16637,7 @@
       </w:r>
     </w:p>
   </w:comment>
-  <w:comment w:id="260" w:author="Wagstaff, Camille" w:date="2025-05-07T13:27:00Z" w:initials="CW">
+  <w:comment w:id="284" w:author="Wagstaff, Camille" w:date="2025-05-07T13:27:00Z" w:initials="CW">
     <w:p>
       <w:pPr>
         <w:pStyle w:val="CommentText"/>
@@ -16180,7 +16653,7 @@
       </w:r>
     </w:p>
   </w:comment>
-  <w:comment w:id="261" w:author="Wagstaff, Camille" w:date="2025-05-07T13:27:00Z" w:initials="CW">
+  <w:comment w:id="280" w:author="Anderson, Riley Morgan" w:date="2025-05-16T13:27:00Z" w:initials="RA">
     <w:p>
       <w:pPr>
         <w:pStyle w:val="CommentText"/>
@@ -16192,11 +16665,11 @@
         <w:annotationRef/>
       </w:r>
       <w:r>
-        <w:t>More research needed to determine if trees pathogen host too?</w:t>
+        <w:t>I see no evidence for this. You sampled in kochia/Salsola fields. Wouldn’t we expect more of this in their guts?</w:t>
       </w:r>
     </w:p>
   </w:comment>
-  <w:comment w:id="262" w:author="Wagstaff, Camille" w:date="2025-05-07T10:17:00Z" w:initials="CW">
+  <w:comment w:id="285" w:author="Wagstaff, Camille" w:date="2025-05-07T13:27:00Z" w:initials="CW">
     <w:p>
       <w:pPr>
         <w:pStyle w:val="CommentText"/>
@@ -16208,11 +16681,16 @@
         <w:annotationRef/>
       </w:r>
       <w:r>
-        <w:t>Need to ask Dave about what is wanted - Discussion contains most of this but could do percentages like Jillian’s paper</w:t>
-      </w:r>
+        <w:t xml:space="preserve">More research needed to determine if trees pathogen host </w:t>
+      </w:r>
+      <w:proofErr w:type="gramStart"/>
+      <w:r>
+        <w:t>too?</w:t>
+      </w:r>
+      <w:proofErr w:type="gramEnd"/>
     </w:p>
   </w:comment>
-  <w:comment w:id="263" w:author="Wagstaff, Camille" w:date="2025-05-07T13:28:00Z" w:initials="CW">
+  <w:comment w:id="281" w:author="Anderson, Riley Morgan" w:date="2025-05-16T13:29:00Z" w:initials="RA">
     <w:p>
       <w:pPr>
         <w:pStyle w:val="CommentText"/>
@@ -16224,11 +16702,11 @@
         <w:annotationRef/>
       </w:r>
       <w:r>
-        <w:t>Add mode of transmission, why this might be</w:t>
+        <w:t>This is all discussion stuff, not results.</w:t>
       </w:r>
     </w:p>
   </w:comment>
-  <w:comment w:id="264" w:author="Wagstaff, Camille" w:date="2025-05-07T13:28:00Z" w:initials="CW">
+  <w:comment w:id="286" w:author="Wagstaff, Camille" w:date="2025-05-07T10:17:00Z" w:initials="CW">
     <w:p>
       <w:pPr>
         <w:pStyle w:val="CommentText"/>
@@ -16240,11 +16718,11 @@
         <w:annotationRef/>
       </w:r>
       <w:r>
-        <w:t>Pathogen life cycle</w:t>
+        <w:t>Need to ask Dave about what is wanted - Discussion contains most of this but could do percentages like Jillian’s paper</w:t>
       </w:r>
     </w:p>
   </w:comment>
-  <w:comment w:id="265" w:author="Wagstaff, Camille" w:date="2025-05-07T13:29:00Z" w:initials="CW">
+  <w:comment w:id="287" w:author="Wagstaff, Camille" w:date="2025-05-07T13:28:00Z" w:initials="CW">
     <w:p>
       <w:pPr>
         <w:pStyle w:val="CommentText"/>
@@ -16256,11 +16734,11 @@
         <w:annotationRef/>
       </w:r>
       <w:r>
-        <w:t>Dilution effect?</w:t>
+        <w:t>Add mode of transmission, why this might be</w:t>
       </w:r>
     </w:p>
   </w:comment>
-  <w:comment w:id="266" w:author="Wagstaff, Camille" w:date="2025-05-07T13:27:00Z" w:initials="CW">
+  <w:comment w:id="288" w:author="Wagstaff, Camille" w:date="2025-05-07T13:28:00Z" w:initials="CW">
     <w:p>
       <w:pPr>
         <w:pStyle w:val="CommentText"/>
@@ -16272,11 +16750,43 @@
         <w:annotationRef/>
       </w:r>
       <w:r>
-        <w:t>Talk about rest of seasonality</w:t>
+        <w:t>Pathogen life cycle</w:t>
       </w:r>
     </w:p>
   </w:comment>
-  <w:comment w:id="267" w:author="Wagstaff, Camille" w:date="2025-05-07T09:45:00Z" w:initials="CW">
+  <w:comment w:id="289" w:author="Wagstaff, Camille" w:date="2025-05-07T13:29:00Z" w:initials="CW">
+    <w:p>
+      <w:pPr>
+        <w:pStyle w:val="CommentText"/>
+      </w:pPr>
+      <w:r>
+        <w:rPr>
+          <w:rStyle w:val="CommentReference"/>
+        </w:rPr>
+        <w:annotationRef/>
+      </w:r>
+      <w:r>
+        <w:t>Dilution effect?</w:t>
+      </w:r>
+    </w:p>
+  </w:comment>
+  <w:comment w:id="290" w:author="Wagstaff, Camille" w:date="2025-05-07T13:27:00Z" w:initials="CW">
+    <w:p>
+      <w:pPr>
+        <w:pStyle w:val="CommentText"/>
+      </w:pPr>
+      <w:r>
+        <w:rPr>
+          <w:rStyle w:val="CommentReference"/>
+        </w:rPr>
+        <w:annotationRef/>
+      </w:r>
+      <w:r>
+        <w:t>Talk about rest of seasonality</w:t>
+      </w:r>
+    </w:p>
+  </w:comment>
+  <w:comment w:id="291" w:author="Wagstaff, Camille" w:date="2025-05-07T09:45:00Z" w:initials="CW">
     <w:p>
       <w:pPr>
         <w:pStyle w:val="CommentText"/>
@@ -16312,7 +16822,9 @@
   <w15:commentEx w15:paraId="707BF68A" w15:done="0"/>
   <w15:commentEx w15:paraId="5EADFC26" w15:done="0"/>
   <w15:commentEx w15:paraId="53AF2CEC" w15:paraIdParent="5EADFC26" w15:done="0"/>
+  <w15:commentEx w15:paraId="4EECCFD5" w15:done="0"/>
   <w15:commentEx w15:paraId="07AFE2AB" w15:done="0"/>
+  <w15:commentEx w15:paraId="5DEBD63F" w15:done="0"/>
   <w15:commentEx w15:paraId="0BAFBD77" w15:done="0"/>
   <w15:commentEx w15:paraId="365C3E32" w15:done="0"/>
   <w15:commentEx w15:paraId="6ABFFE6A" w15:paraIdParent="365C3E32" w15:done="0"/>
@@ -16339,7 +16851,9 @@
   <w16cex:commentExtensible w16cex:durableId="3BB01827" w16cex:dateUtc="2025-05-07T20:26:00Z"/>
   <w16cex:commentExtensible w16cex:durableId="76ED6476" w16cex:dateUtc="2025-05-07T20:26:00Z"/>
   <w16cex:commentExtensible w16cex:durableId="12881B94" w16cex:dateUtc="2025-05-07T20:27:00Z"/>
+  <w16cex:commentExtensible w16cex:durableId="58E1F4D1" w16cex:dateUtc="2025-05-16T17:27:00Z"/>
   <w16cex:commentExtensible w16cex:durableId="328FB28C" w16cex:dateUtc="2025-05-07T20:27:00Z"/>
+  <w16cex:commentExtensible w16cex:durableId="71AF92B8" w16cex:dateUtc="2025-05-16T17:29:00Z"/>
   <w16cex:commentExtensible w16cex:durableId="5636E5E6" w16cex:dateUtc="2025-05-07T17:17:00Z"/>
   <w16cex:commentExtensible w16cex:durableId="7DB28896" w16cex:dateUtc="2025-05-07T20:28:00Z"/>
   <w16cex:commentExtensible w16cex:durableId="3206C693" w16cex:dateUtc="2025-05-07T20:28:00Z"/>
@@ -16366,7 +16880,9 @@
   <w16cid:commentId w16cid:paraId="707BF68A" w16cid:durableId="3BB01827"/>
   <w16cid:commentId w16cid:paraId="5EADFC26" w16cid:durableId="76ED6476"/>
   <w16cid:commentId w16cid:paraId="53AF2CEC" w16cid:durableId="12881B94"/>
+  <w16cid:commentId w16cid:paraId="4EECCFD5" w16cid:durableId="58E1F4D1"/>
   <w16cid:commentId w16cid:paraId="07AFE2AB" w16cid:durableId="328FB28C"/>
+  <w16cid:commentId w16cid:paraId="5DEBD63F" w16cid:durableId="71AF92B8"/>
   <w16cid:commentId w16cid:paraId="0BAFBD77" w16cid:durableId="5636E5E6"/>
   <w16cid:commentId w16cid:paraId="365C3E32" w16cid:durableId="7DB28896"/>
   <w16cid:commentId w16cid:paraId="6ABFFE6A" w16cid:durableId="3206C693"/>

</xml_diff>